<commit_message>
added two questions for later
</commit_message>
<xml_diff>
--- a/assignment-cuda/Report_CUDA.docx
+++ b/assignment-cuda/Report_CUDA.docx
@@ -1370,12 +1370,12 @@
           <wp:inline distB="114300" distT="114300" distL="114300" distR="114300">
             <wp:extent cx="5731200" cy="1193800"/>
             <wp:effectExtent b="0" l="0" r="0" t="0"/>
-            <wp:docPr id="19" name="image3.png"/>
+            <wp:docPr id="19" name="image2.png"/>
             <a:graphic>
               <a:graphicData uri="http://schemas.openxmlformats.org/drawingml/2006/picture">
                 <pic:pic>
                   <pic:nvPicPr>
-                    <pic:cNvPr id="0" name="image3.png"/>
+                    <pic:cNvPr id="0" name="image2.png"/>
                     <pic:cNvPicPr preferRelativeResize="0"/>
                   </pic:nvPicPr>
                   <pic:blipFill>
@@ -1417,12 +1417,12 @@
           <wp:inline distB="114300" distT="114300" distL="114300" distR="114300">
             <wp:extent cx="5731200" cy="1536700"/>
             <wp:effectExtent b="0" l="0" r="0" t="0"/>
-            <wp:docPr id="20" name="image1.png"/>
+            <wp:docPr id="20" name="image4.png"/>
             <a:graphic>
               <a:graphicData uri="http://schemas.openxmlformats.org/drawingml/2006/picture">
                 <pic:pic>
                   <pic:nvPicPr>
-                    <pic:cNvPr id="0" name="image1.png"/>
+                    <pic:cNvPr id="0" name="image4.png"/>
                     <pic:cNvPicPr preferRelativeResize="0"/>
                   </pic:nvPicPr>
                   <pic:blipFill>
@@ -8866,12 +8866,16 @@
       <w:pPr>
         <w:rPr>
           <w:rFonts w:ascii="Fira Sans" w:cs="Fira Sans" w:eastAsia="Fira Sans" w:hAnsi="Fira Sans"/>
-        </w:rPr>
-      </w:pPr>
-      <w:r>
-        <w:rPr>
-          <w:rtl w:val="0"/>
-        </w:rPr>
+          <w:color w:val="4a86e8"/>
+        </w:rPr>
+      </w:pPr>
+      <w:r>
+        <w:rPr>
+          <w:rFonts w:ascii="Fira Sans" w:cs="Fira Sans" w:eastAsia="Fira Sans" w:hAnsi="Fira Sans"/>
+          <w:color w:val="4a86e8"/>
+          <w:rtl w:val="0"/>
+        </w:rPr>
+        <w:t xml:space="preserve">BISOGNA GUARDARE ANCHE L’ERRORE MAX TRATTATO NELLO SCRIPT?</w:t>
       </w:r>
     </w:p>
     <w:p>
@@ -8930,6 +8934,23 @@
           <w:rtl w:val="0"/>
         </w:rPr>
         <w:t xml:space="preserve">Respectively &lt;&lt;&lt;grid_size, block_size&gt;&gt;&gt;</w:t>
+      </w:r>
+    </w:p>
+    <w:p>
+      <w:pPr>
+        <w:ind w:left="0" w:firstLine="0"/>
+        <w:rPr>
+          <w:rFonts w:ascii="Fira Sans" w:cs="Fira Sans" w:eastAsia="Fira Sans" w:hAnsi="Fira Sans"/>
+          <w:color w:val="4a86e8"/>
+        </w:rPr>
+      </w:pPr>
+      <w:r>
+        <w:rPr>
+          <w:rFonts w:ascii="Fira Sans" w:cs="Fira Sans" w:eastAsia="Fira Sans" w:hAnsi="Fira Sans"/>
+          <w:color w:val="4a86e8"/>
+          <w:rtl w:val="0"/>
+        </w:rPr>
+        <w:t xml:space="preserve">LE DUE SIZE LE METTO AL QUADRATO?</w:t>
       </w:r>
     </w:p>
     <w:p>
@@ -10165,12 +10186,12 @@
           <wp:inline distB="114300" distT="114300" distL="114300" distR="114300">
             <wp:extent cx="5715000" cy="3533775"/>
             <wp:effectExtent b="0" l="0" r="0" t="0"/>
-            <wp:docPr id="21" name="image2.png"/>
+            <wp:docPr id="21" name="image1.png"/>
             <a:graphic>
               <a:graphicData uri="http://schemas.openxmlformats.org/drawingml/2006/picture">
                 <pic:pic>
                   <pic:nvPicPr>
-                    <pic:cNvPr id="0" name="image2.png"/>
+                    <pic:cNvPr id="0" name="image1.png"/>
                     <pic:cNvPicPr preferRelativeResize="0"/>
                   </pic:nvPicPr>
                   <pic:blipFill>
@@ -10215,12 +10236,12 @@
           <wp:inline distB="114300" distT="114300" distL="114300" distR="114300">
             <wp:extent cx="5715000" cy="3533775"/>
             <wp:effectExtent b="0" l="0" r="0" t="0"/>
-            <wp:docPr id="18" name="image4.png"/>
+            <wp:docPr id="18" name="image3.png"/>
             <a:graphic>
               <a:graphicData uri="http://schemas.openxmlformats.org/drawingml/2006/picture">
                 <pic:pic>
                   <pic:nvPicPr>
-                    <pic:cNvPr id="0" name="image4.png"/>
+                    <pic:cNvPr id="0" name="image3.png"/>
                     <pic:cNvPicPr preferRelativeResize="0"/>
                   </pic:nvPicPr>
                   <pic:blipFill>

</xml_diff>

<commit_message>
updated report (+ replaced tmp with temp in cudaFree)
</commit_message>
<xml_diff>
--- a/assignment-cuda/Report_CUDA.docx
+++ b/assignment-cuda/Report_CUDA.docx
@@ -731,6 +731,11 @@
         </w:rPr>
         <w:t xml:space="preserve">Intel Advisor GUI to perform the roofline analysis</w:t>
       </w:r>
+      <w:r>
+        <w:rPr>
+          <w:rtl w:val="0"/>
+        </w:rPr>
+      </w:r>
     </w:p>
     <w:p>
       <w:pPr>
@@ -751,6 +756,11 @@
         </w:rPr>
         <w:t xml:space="preserve">icx to obtain the vectorization report</w:t>
       </w:r>
+      <w:r>
+        <w:rPr>
+          <w:rtl w:val="0"/>
+        </w:rPr>
+      </w:r>
     </w:p>
     <w:p>
       <w:pPr>
@@ -802,6 +812,11 @@
         </w:rPr>
         <w:t xml:space="preserve">the Colab machine:</w:t>
       </w:r>
+      <w:r>
+        <w:rPr>
+          <w:rtl w:val="0"/>
+        </w:rPr>
+      </w:r>
     </w:p>
     <w:p>
       <w:pPr>
@@ -841,6 +856,11 @@
         </w:rPr>
         <w:t xml:space="preserve">2 core with hyperthreading up to 2</w:t>
       </w:r>
+      <w:r>
+        <w:rPr>
+          <w:rtl w:val="0"/>
+        </w:rPr>
+      </w:r>
     </w:p>
     <w:p>
       <w:pPr>
@@ -860,6 +880,11 @@
           <w:rtl w:val="0"/>
         </w:rPr>
         <w:t xml:space="preserve">one NVIDIA Tesla T4 GPU with 16 GB VRAM</w:t>
+      </w:r>
+      <w:r>
+        <w:rPr>
+          <w:rtl w:val="0"/>
+        </w:rPr>
       </w:r>
     </w:p>
     <w:p>
@@ -1370,12 +1395,12 @@
           <wp:inline distB="114300" distT="114300" distL="114300" distR="114300">
             <wp:extent cx="5731200" cy="1193800"/>
             <wp:effectExtent b="0" l="0" r="0" t="0"/>
-            <wp:docPr id="19" name="image2.png"/>
+            <wp:docPr id="22" name="image4.png"/>
             <a:graphic>
               <a:graphicData uri="http://schemas.openxmlformats.org/drawingml/2006/picture">
                 <pic:pic>
                   <pic:nvPicPr>
-                    <pic:cNvPr id="0" name="image2.png"/>
+                    <pic:cNvPr id="0" name="image4.png"/>
                     <pic:cNvPicPr preferRelativeResize="0"/>
                   </pic:nvPicPr>
                   <pic:blipFill>
@@ -1417,12 +1442,12 @@
           <wp:inline distB="114300" distT="114300" distL="114300" distR="114300">
             <wp:extent cx="5731200" cy="1536700"/>
             <wp:effectExtent b="0" l="0" r="0" t="0"/>
-            <wp:docPr id="20" name="image4.png"/>
+            <wp:docPr id="24" name="image3.png"/>
             <a:graphic>
               <a:graphicData uri="http://schemas.openxmlformats.org/drawingml/2006/picture">
                 <pic:pic>
                   <pic:nvPicPr>
-                    <pic:cNvPr id="0" name="image4.png"/>
+                    <pic:cNvPr id="0" name="image3.png"/>
                     <pic:cNvPicPr preferRelativeResize="0"/>
                   </pic:nvPicPr>
                   <pic:blipFill>
@@ -1702,6 +1727,11 @@
         </w:rPr>
         <w:t xml:space="preserve">no vectorization of outer loops (those should be the one that are parallelized) and of the line 102 because of step dependence and function call</w:t>
       </w:r>
+      <w:r>
+        <w:rPr>
+          <w:rtl w:val="0"/>
+        </w:rPr>
+      </w:r>
     </w:p>
     <w:p>
       <w:pPr>
@@ -1953,11 +1983,6 @@
         </w:rPr>
         <w:t xml:space="preserve">: to reduce the time needed for mathematical operations, altough reducing the precision of our calculations.</w:t>
       </w:r>
-      <w:r>
-        <w:rPr>
-          <w:rtl w:val="0"/>
-        </w:rPr>
-      </w:r>
     </w:p>
     <w:p>
       <w:pPr>
@@ -2663,7 +2688,7 @@
           <w:rFonts w:ascii="Fira Sans" w:cs="Fira Sans" w:eastAsia="Fira Sans" w:hAnsi="Fira Sans"/>
           <w:rtl w:val="0"/>
         </w:rPr>
-        <w:t xml:space="preserve">So the maximum number of threads that we can use per block is 1024 scheduled via a warp of 32.blocks</w:t>
+        <w:t xml:space="preserve">So the maximum number of threads that we can use per block is 1024, scheduled in warps of 32 threads. Also we have available 40 Streaming Multiprocessors (each with 2 warp schedulers), for a total available maximum of 2560 concurrent threads scheduled at each clock cycle.</w:t>
       </w:r>
       <w:r>
         <w:rPr>
@@ -2696,7 +2721,7 @@
           <w:rFonts w:ascii="Fira Sans" w:cs="Fira Sans" w:eastAsia="Fira Sans" w:hAnsi="Fira Sans"/>
           <w:rtl w:val="0"/>
         </w:rPr>
-        <w:t xml:space="preserve">The main idea was to remove the for loop inside the function </w:t>
+        <w:t xml:space="preserve">The main idea was to unroll the for loop inside the function </w:t>
       </w:r>
       <w:r>
         <w:rPr>
@@ -2711,7 +2736,7 @@
           <w:rFonts w:ascii="Fira Sans" w:cs="Fira Sans" w:eastAsia="Fira Sans" w:hAnsi="Fira Sans"/>
           <w:rtl w:val="0"/>
         </w:rPr>
-        <w:t xml:space="preserve">that exploits the blocks scanning them via indexes:</w:t>
+        <w:t xml:space="preserve">that exploits the blocks scanning the heat matrix via indexes:</w:t>
       </w:r>
     </w:p>
     <w:p>
@@ -2754,16 +2779,27 @@
     </w:p>
     <w:p>
       <w:pPr>
-        <w:rPr>
-          <w:rFonts w:ascii="Fira Sans" w:cs="Fira Sans" w:eastAsia="Fira Sans" w:hAnsi="Fira Sans"/>
-        </w:rPr>
-      </w:pPr>
-      <w:r>
-        <w:rPr>
-          <w:rFonts w:ascii="Fira Sans" w:cs="Fira Sans" w:eastAsia="Fira Sans" w:hAnsi="Fira Sans"/>
-          <w:rtl w:val="0"/>
-        </w:rPr>
-        <w:t xml:space="preserve">Also we exit when we reach indexes that doesn’t map to any cell since CUDA allocate gridSize * blockSize threads which does not necessarily are equal to matrix size </w:t>
+        <w:rPr/>
+      </w:pPr>
+      <w:r>
+        <w:rPr>
+          <w:rtl w:val="0"/>
+        </w:rPr>
+        <w:t xml:space="preserve">(the +1 was put there as our algorithm does not update the edges of the matrix)</w:t>
+      </w:r>
+    </w:p>
+    <w:p>
+      <w:pPr>
+        <w:rPr>
+          <w:rFonts w:ascii="Fira Sans" w:cs="Fira Sans" w:eastAsia="Fira Sans" w:hAnsi="Fira Sans"/>
+        </w:rPr>
+      </w:pPr>
+      <w:r>
+        <w:rPr>
+          <w:rFonts w:ascii="Fira Sans" w:cs="Fira Sans" w:eastAsia="Fira Sans" w:hAnsi="Fira Sans"/>
+          <w:rtl w:val="0"/>
+        </w:rPr>
+        <w:t xml:space="preserve">Also we exit whenever we reach indexes that doesn’t map to any cell since CUDA allocate gridSize * blockSize threads which does not necessarily are equal to matrix size </w:t>
       </w:r>
     </w:p>
     <w:p>
@@ -4758,37 +4794,43 @@
       <w:pPr>
         <w:rPr>
           <w:rFonts w:ascii="Fira Sans" w:cs="Fira Sans" w:eastAsia="Fira Sans" w:hAnsi="Fira Sans"/>
+        </w:rPr>
+      </w:pPr>
+      <w:r>
+        <w:rPr>
+          <w:rFonts w:ascii="Fira Sans" w:cs="Fira Sans" w:eastAsia="Fira Sans" w:hAnsi="Fira Sans"/>
+          <w:rtl w:val="0"/>
+        </w:rPr>
+        <w:t xml:space="preserve">So in summary we cudaMalloc’ed some space for the buffers used by the device, copied the temp1 and temp2 values into them; then we declared the threads number (block size) and the blocks number (grid size) to then call the </w:t>
+      </w:r>
+      <w:r>
+        <w:rPr>
+          <w:rFonts w:ascii="Fira Sans" w:cs="Fira Sans" w:eastAsia="Fira Sans" w:hAnsi="Fira Sans"/>
           <w:i w:val="1"/>
-        </w:rPr>
-      </w:pPr>
-      <w:r>
-        <w:rPr>
-          <w:rFonts w:ascii="Fira Sans" w:cs="Fira Sans" w:eastAsia="Fira Sans" w:hAnsi="Fira Sans"/>
-          <w:rtl w:val="0"/>
-        </w:rPr>
-        <w:t xml:space="preserve">So in summary we cudaMalloc some space for the variable used by the device, copied the temp1 and temp2 values into them; then we declared the threads number (block size) and the blocks number (grid size) to then call the </w:t>
-      </w:r>
-      <w:r>
-        <w:rPr>
-          <w:rFonts w:ascii="Fira Sans" w:cs="Fira Sans" w:eastAsia="Fira Sans" w:hAnsi="Fira Sans"/>
-          <w:i w:val="1"/>
           <w:rtl w:val="0"/>
         </w:rPr>
         <w:t xml:space="preserve">step_kernel_mod. </w:t>
       </w:r>
-    </w:p>
-    <w:p>
-      <w:pPr>
-        <w:rPr>
-          <w:rFonts w:ascii="Fira Sans" w:cs="Fira Sans" w:eastAsia="Fira Sans" w:hAnsi="Fira Sans"/>
-        </w:rPr>
-      </w:pPr>
-      <w:r>
-        <w:rPr>
-          <w:rFonts w:ascii="Fira Sans" w:cs="Fira Sans" w:eastAsia="Fira Sans" w:hAnsi="Fira Sans"/>
-          <w:rtl w:val="0"/>
-        </w:rPr>
-        <w:t xml:space="preserve">The grid size computation presents some subtractions because the algorithm ignores the computation of values on the borders of the matrix, so we need to take the -3 position to allow the approximation on the nth index.</w:t>
+      <w:r>
+        <w:rPr>
+          <w:rFonts w:ascii="Fira Sans" w:cs="Fira Sans" w:eastAsia="Fira Sans" w:hAnsi="Fira Sans"/>
+          <w:rtl w:val="0"/>
+        </w:rPr>
+        <w:t xml:space="preserve">We kept the block_size as user-defined and computed the needed grid-size so that there were enough threads to span the whole matrix.</w:t>
+      </w:r>
+    </w:p>
+    <w:p>
+      <w:pPr>
+        <w:rPr>
+          <w:rFonts w:ascii="Fira Sans" w:cs="Fira Sans" w:eastAsia="Fira Sans" w:hAnsi="Fira Sans"/>
+        </w:rPr>
+      </w:pPr>
+      <w:r>
+        <w:rPr>
+          <w:rFonts w:ascii="Fira Sans" w:cs="Fira Sans" w:eastAsia="Fira Sans" w:hAnsi="Fira Sans"/>
+          <w:rtl w:val="0"/>
+        </w:rPr>
+        <w:t xml:space="preserve">The grid size computation presents some subtractions because the algorithm ignores the computation of values on the borders of the matrix, so we need to take the size - 2 and then the ceiling of its division by the block size.</w:t>
       </w:r>
     </w:p>
     <w:p>
@@ -5143,6 +5185,17 @@
         <w:rPr>
           <w:rtl w:val="0"/>
         </w:rPr>
+        <w:t xml:space="preserve">The idea was the following: as each thread is responsible for one single cell, it means each thread needs to access 5 times into the global memory to retrieve the needed information for the update. 4 out of these 5 reads, however, are redundant with the ones performed by the threads responsible for the immediately adjacent cells, meaning that by allocating a 2D buffer in shared memory we could spare some time during data retrieval.</w:t>
+      </w:r>
+    </w:p>
+    <w:p>
+      <w:pPr>
+        <w:rPr/>
+      </w:pPr>
+      <w:r>
+        <w:rPr>
+          <w:rtl w:val="0"/>
+        </w:rPr>
         <w:t xml:space="preserve">And by doing so, the calls done previously on the temp1_dev are now shifted to sharedMem:</w:t>
       </w:r>
     </w:p>
@@ -8074,12 +8127,61 @@
           <w:rFonts w:ascii="Fira Sans" w:cs="Fira Sans" w:eastAsia="Fira Sans" w:hAnsi="Fira Sans"/>
           <w:rtl w:val="0"/>
         </w:rPr>
-        <w:t xml:space="preserve">We didn’t achieve the performance that we hoped for and still the first version that doesn’t exploit the shared memory performs faster.</w:t>
-      </w:r>
-      <w:r>
-        <w:rPr>
-          <w:rtl w:val="0"/>
-        </w:rPr>
+        <w:t xml:space="preserve">We didn’t achieve the performance that we hoped for and still the first version that doesn’t exploit the shared memory performs faster. This is likely due to the overhead of re-creating the 2D buffer in shared memory after each kernel launch (shared memory is reset after each launch, and there is no way to force all the threads in all SMs to synchronize to keep everything into one long single kernel launch) plus the fact that the shared memory “steals” space from the L1 cache, that the first version of the program probably exploits. </w:t>
+      </w:r>
+    </w:p>
+    <w:p>
+      <w:pPr>
+        <w:rPr>
+          <w:rFonts w:ascii="Fira Sans" w:cs="Fira Sans" w:eastAsia="Fira Sans" w:hAnsi="Fira Sans"/>
+        </w:rPr>
+      </w:pPr>
+      <w:r>
+        <w:rPr>
+          <w:rFonts w:ascii="Fira Sans" w:cs="Fira Sans" w:eastAsia="Fira Sans" w:hAnsi="Fira Sans"/>
+          <w:rtl w:val="0"/>
+        </w:rPr>
+        <w:t xml:space="preserve">There was the possibility to furtherly optimize the creation of the shared memory buffer, by forcing the threads responsible for the creation of the buffer “halo” inside the same warp, but we abandoned  this idea because:</w:t>
+      </w:r>
+    </w:p>
+    <w:p>
+      <w:pPr>
+        <w:numPr>
+          <w:ilvl w:val="0"/>
+          <w:numId w:val="5"/>
+        </w:numPr>
+        <w:ind w:left="720" w:hanging="360"/>
+        <w:rPr>
+          <w:rFonts w:ascii="Fira Sans" w:cs="Fira Sans" w:eastAsia="Fira Sans" w:hAnsi="Fira Sans"/>
+          <w:u w:val="none"/>
+        </w:rPr>
+      </w:pPr>
+      <w:r>
+        <w:rPr>
+          <w:rFonts w:ascii="Fira Sans" w:cs="Fira Sans" w:eastAsia="Fira Sans" w:hAnsi="Fira Sans"/>
+          <w:rtl w:val="0"/>
+        </w:rPr>
+        <w:t xml:space="preserve">mapping a 1D id to a 2D halo without using if statements is hard (we thought about using max/min operations but those are still implemented with an if condition) </w:t>
+      </w:r>
+    </w:p>
+    <w:p>
+      <w:pPr>
+        <w:numPr>
+          <w:ilvl w:val="0"/>
+          <w:numId w:val="5"/>
+        </w:numPr>
+        <w:ind w:left="720" w:hanging="360"/>
+        <w:rPr>
+          <w:rFonts w:ascii="Fira Sans" w:cs="Fira Sans" w:eastAsia="Fira Sans" w:hAnsi="Fira Sans"/>
+          <w:u w:val="none"/>
+        </w:rPr>
+      </w:pPr>
+      <w:r>
+        <w:rPr>
+          <w:rFonts w:ascii="Fira Sans" w:cs="Fira Sans" w:eastAsia="Fira Sans" w:hAnsi="Fira Sans"/>
+          <w:rtl w:val="0"/>
+        </w:rPr>
+        <w:t xml:space="preserve">the performance improvement would have been too small to compensate for those 10 seconds difference between the first program and the second one</w:t>
       </w:r>
     </w:p>
     <w:p>
@@ -8123,15 +8225,7 @@
           <w:szCs w:val="32"/>
           <w:rtl w:val="0"/>
         </w:rPr>
-        <w:t xml:space="preserve">Third </w:t>
-      </w:r>
-      <w:r>
-        <w:rPr>
-          <w:sz w:val="32"/>
-          <w:szCs w:val="32"/>
-          <w:rtl w:val="0"/>
-        </w:rPr>
-        <w:t xml:space="preserve">version - cudaMallocPitch</w:t>
+        <w:t xml:space="preserve">Third version - cudaMallocPitch</w:t>
       </w:r>
     </w:p>
     <w:p>
@@ -8176,11 +8270,6 @@
           <w:rtl w:val="0"/>
         </w:rPr>
         <w:t xml:space="preserve"> becomes:</w:t>
-      </w:r>
-      <w:r>
-        <w:rPr>
-          <w:rtl w:val="0"/>
-        </w:rPr>
       </w:r>
     </w:p>
     <w:p>
@@ -10186,12 +10275,12 @@
           <wp:inline distB="114300" distT="114300" distL="114300" distR="114300">
             <wp:extent cx="5715000" cy="3533775"/>
             <wp:effectExtent b="0" l="0" r="0" t="0"/>
-            <wp:docPr id="21" name="image1.png"/>
+            <wp:docPr id="23" name="image2.png"/>
             <a:graphic>
               <a:graphicData uri="http://schemas.openxmlformats.org/drawingml/2006/picture">
                 <pic:pic>
                   <pic:nvPicPr>
-                    <pic:cNvPr id="0" name="image1.png"/>
+                    <pic:cNvPr id="0" name="image2.png"/>
                     <pic:cNvPicPr preferRelativeResize="0"/>
                   </pic:nvPicPr>
                   <pic:blipFill>
@@ -10236,12 +10325,12 @@
           <wp:inline distB="114300" distT="114300" distL="114300" distR="114300">
             <wp:extent cx="5715000" cy="3533775"/>
             <wp:effectExtent b="0" l="0" r="0" t="0"/>
-            <wp:docPr id="18" name="image3.png"/>
+            <wp:docPr id="25" name="image1.png"/>
             <a:graphic>
               <a:graphicData uri="http://schemas.openxmlformats.org/drawingml/2006/picture">
                 <pic:pic>
                   <pic:nvPicPr>
-                    <pic:cNvPr id="0" name="image3.png"/>
+                    <pic:cNvPr id="0" name="image1.png"/>
                     <pic:cNvPicPr preferRelativeResize="0"/>
                   </pic:nvPicPr>
                   <pic:blipFill>
@@ -10787,6 +10876,116 @@
       </w:rPr>
     </w:lvl>
   </w:abstractNum>
+  <w:abstractNum w:abstractNumId="5">
+    <w:lvl w:ilvl="0">
+      <w:start w:val="1"/>
+      <w:numFmt w:val="bullet"/>
+      <w:lvlText w:val="-"/>
+      <w:lvlJc w:val="left"/>
+      <w:pPr>
+        <w:ind w:left="720" w:hanging="360"/>
+      </w:pPr>
+      <w:rPr>
+        <w:u w:val="none"/>
+      </w:rPr>
+    </w:lvl>
+    <w:lvl w:ilvl="1">
+      <w:start w:val="1"/>
+      <w:numFmt w:val="bullet"/>
+      <w:lvlText w:val="-"/>
+      <w:lvlJc w:val="left"/>
+      <w:pPr>
+        <w:ind w:left="1440" w:hanging="360"/>
+      </w:pPr>
+      <w:rPr>
+        <w:u w:val="none"/>
+      </w:rPr>
+    </w:lvl>
+    <w:lvl w:ilvl="2">
+      <w:start w:val="1"/>
+      <w:numFmt w:val="bullet"/>
+      <w:lvlText w:val="-"/>
+      <w:lvlJc w:val="left"/>
+      <w:pPr>
+        <w:ind w:left="2160" w:hanging="360"/>
+      </w:pPr>
+      <w:rPr>
+        <w:u w:val="none"/>
+      </w:rPr>
+    </w:lvl>
+    <w:lvl w:ilvl="3">
+      <w:start w:val="1"/>
+      <w:numFmt w:val="bullet"/>
+      <w:lvlText w:val="-"/>
+      <w:lvlJc w:val="left"/>
+      <w:pPr>
+        <w:ind w:left="2880" w:hanging="360"/>
+      </w:pPr>
+      <w:rPr>
+        <w:u w:val="none"/>
+      </w:rPr>
+    </w:lvl>
+    <w:lvl w:ilvl="4">
+      <w:start w:val="1"/>
+      <w:numFmt w:val="bullet"/>
+      <w:lvlText w:val="-"/>
+      <w:lvlJc w:val="left"/>
+      <w:pPr>
+        <w:ind w:left="3600" w:hanging="360"/>
+      </w:pPr>
+      <w:rPr>
+        <w:u w:val="none"/>
+      </w:rPr>
+    </w:lvl>
+    <w:lvl w:ilvl="5">
+      <w:start w:val="1"/>
+      <w:numFmt w:val="bullet"/>
+      <w:lvlText w:val="-"/>
+      <w:lvlJc w:val="left"/>
+      <w:pPr>
+        <w:ind w:left="4320" w:hanging="360"/>
+      </w:pPr>
+      <w:rPr>
+        <w:u w:val="none"/>
+      </w:rPr>
+    </w:lvl>
+    <w:lvl w:ilvl="6">
+      <w:start w:val="1"/>
+      <w:numFmt w:val="bullet"/>
+      <w:lvlText w:val="-"/>
+      <w:lvlJc w:val="left"/>
+      <w:pPr>
+        <w:ind w:left="5040" w:hanging="360"/>
+      </w:pPr>
+      <w:rPr>
+        <w:u w:val="none"/>
+      </w:rPr>
+    </w:lvl>
+    <w:lvl w:ilvl="7">
+      <w:start w:val="1"/>
+      <w:numFmt w:val="bullet"/>
+      <w:lvlText w:val="-"/>
+      <w:lvlJc w:val="left"/>
+      <w:pPr>
+        <w:ind w:left="5760" w:hanging="360"/>
+      </w:pPr>
+      <w:rPr>
+        <w:u w:val="none"/>
+      </w:rPr>
+    </w:lvl>
+    <w:lvl w:ilvl="8">
+      <w:start w:val="1"/>
+      <w:numFmt w:val="bullet"/>
+      <w:lvlText w:val="-"/>
+      <w:lvlJc w:val="left"/>
+      <w:pPr>
+        <w:ind w:left="6480" w:hanging="360"/>
+      </w:pPr>
+      <w:rPr>
+        <w:u w:val="none"/>
+      </w:rPr>
+    </w:lvl>
+  </w:abstractNum>
   <w:num w:numId="1">
     <w:abstractNumId w:val="1"/>
   </w:num>
@@ -10798,6 +10997,9 @@
   </w:num>
   <w:num w:numId="4">
     <w:abstractNumId w:val="4"/>
+  </w:num>
+  <w:num w:numId="5">
+    <w:abstractNumId w:val="5"/>
   </w:num>
 </w:numbering>
 </file>
@@ -10819,6 +11021,111 @@
       </w:pPr>
     </w:pPrDefault>
   </w:docDefaults>
+  <w:style w:type="paragraph" w:styleId="Normal" w:default="1">
+    <w:name w:val="normal"/>
+  </w:style>
+  <w:style w:type="table" w:styleId="TableNormal" w:default="1">
+    <w:name w:val="Table Normal"/>
+  </w:style>
+  <w:style w:type="paragraph" w:styleId="Heading1">
+    <w:name w:val="heading 1"/>
+    <w:basedOn w:val="Normal"/>
+    <w:next w:val="Normal"/>
+    <w:pPr>
+      <w:keepNext w:val="1"/>
+      <w:keepLines w:val="1"/>
+      <w:spacing w:after="120" w:before="400" w:lineRule="auto"/>
+    </w:pPr>
+    <w:rPr>
+      <w:sz w:val="40"/>
+      <w:szCs w:val="40"/>
+    </w:rPr>
+  </w:style>
+  <w:style w:type="paragraph" w:styleId="Heading2">
+    <w:name w:val="heading 2"/>
+    <w:basedOn w:val="Normal"/>
+    <w:next w:val="Normal"/>
+    <w:pPr>
+      <w:keepNext w:val="1"/>
+      <w:keepLines w:val="1"/>
+      <w:spacing w:after="120" w:before="360" w:lineRule="auto"/>
+    </w:pPr>
+    <w:rPr>
+      <w:sz w:val="32"/>
+      <w:szCs w:val="32"/>
+    </w:rPr>
+  </w:style>
+  <w:style w:type="paragraph" w:styleId="Heading3">
+    <w:name w:val="heading 3"/>
+    <w:basedOn w:val="Normal"/>
+    <w:next w:val="Normal"/>
+    <w:pPr>
+      <w:keepNext w:val="1"/>
+      <w:keepLines w:val="1"/>
+      <w:spacing w:after="80" w:before="320" w:lineRule="auto"/>
+    </w:pPr>
+    <w:rPr>
+      <w:color w:val="434343"/>
+      <w:sz w:val="28"/>
+      <w:szCs w:val="28"/>
+    </w:rPr>
+  </w:style>
+  <w:style w:type="paragraph" w:styleId="Heading4">
+    <w:name w:val="heading 4"/>
+    <w:basedOn w:val="Normal"/>
+    <w:next w:val="Normal"/>
+    <w:pPr>
+      <w:keepNext w:val="1"/>
+      <w:keepLines w:val="1"/>
+      <w:spacing w:after="80" w:before="280" w:lineRule="auto"/>
+    </w:pPr>
+    <w:rPr>
+      <w:color w:val="666666"/>
+      <w:sz w:val="24"/>
+      <w:szCs w:val="24"/>
+    </w:rPr>
+  </w:style>
+  <w:style w:type="paragraph" w:styleId="Heading5">
+    <w:name w:val="heading 5"/>
+    <w:basedOn w:val="Normal"/>
+    <w:next w:val="Normal"/>
+    <w:pPr>
+      <w:keepNext w:val="1"/>
+      <w:keepLines w:val="1"/>
+      <w:spacing w:after="80" w:before="240" w:lineRule="auto"/>
+    </w:pPr>
+    <w:rPr>
+      <w:color w:val="666666"/>
+    </w:rPr>
+  </w:style>
+  <w:style w:type="paragraph" w:styleId="Heading6">
+    <w:name w:val="heading 6"/>
+    <w:basedOn w:val="Normal"/>
+    <w:next w:val="Normal"/>
+    <w:pPr>
+      <w:keepNext w:val="1"/>
+      <w:keepLines w:val="1"/>
+      <w:spacing w:after="80" w:before="240" w:lineRule="auto"/>
+    </w:pPr>
+    <w:rPr>
+      <w:i w:val="1"/>
+      <w:color w:val="666666"/>
+    </w:rPr>
+  </w:style>
+  <w:style w:type="paragraph" w:styleId="Title">
+    <w:name w:val="Title"/>
+    <w:basedOn w:val="Normal"/>
+    <w:next w:val="Normal"/>
+    <w:pPr>
+      <w:keepNext w:val="1"/>
+      <w:keepLines w:val="1"/>
+      <w:spacing w:after="60" w:before="0" w:lineRule="auto"/>
+    </w:pPr>
+    <w:rPr>
+      <w:sz w:val="52"/>
+      <w:szCs w:val="52"/>
+    </w:rPr>
+  </w:style>
   <w:style w:type="paragraph" w:styleId="Normal" w:default="1">
     <w:name w:val="normal"/>
   </w:style>
@@ -11644,6 +11951,47 @@
       </w:tblCellMar>
     </w:tblPr>
   </w:style>
+  <w:style w:type="paragraph" w:styleId="Subtitle">
+    <w:name w:val="Subtitle"/>
+    <w:basedOn w:val="Normal"/>
+    <w:next w:val="Normal"/>
+    <w:pPr>
+      <w:keepNext w:val="1"/>
+      <w:keepLines w:val="1"/>
+      <w:spacing w:after="320" w:before="0" w:lineRule="auto"/>
+    </w:pPr>
+    <w:rPr>
+      <w:color w:val="666666"/>
+      <w:sz w:val="30"/>
+      <w:szCs w:val="30"/>
+    </w:rPr>
+  </w:style>
+  <w:style w:type="table" w:styleId="Table1">
+    <w:basedOn w:val="TableNormal"/>
+    <w:tblPr>
+      <w:tblStyleRowBandSize w:val="1"/>
+      <w:tblStyleColBandSize w:val="1"/>
+      <w:tblCellMar>
+        <w:top w:w="0.0" w:type="dxa"/>
+        <w:left w:w="0.0" w:type="dxa"/>
+        <w:bottom w:w="0.0" w:type="dxa"/>
+        <w:right w:w="0.0" w:type="dxa"/>
+      </w:tblCellMar>
+    </w:tblPr>
+  </w:style>
+  <w:style w:type="table" w:styleId="Table2">
+    <w:basedOn w:val="TableNormal"/>
+    <w:tblPr>
+      <w:tblStyleRowBandSize w:val="1"/>
+      <w:tblStyleColBandSize w:val="1"/>
+      <w:tblCellMar>
+        <w:top w:w="0.0" w:type="dxa"/>
+        <w:left w:w="0.0" w:type="dxa"/>
+        <w:bottom w:w="0.0" w:type="dxa"/>
+        <w:right w:w="0.0" w:type="dxa"/>
+      </w:tblCellMar>
+    </w:tblPr>
+  </w:style>
 </w:styles>
 </file>
 
@@ -11821,7 +12169,7 @@
 
 <file path=customXML/item1.xml><?xml version="1.0" encoding="utf-8"?>
 <go:gDocsCustomXmlDataStorage xmlns:go="http://customooxmlschemas.google.com/" xmlns:r="http://schemas.openxmlformats.org/officeDocument/2006/relationships" uri="GoogleDocsCustomDataVersion2">
-  <go:docsCustomData xmlns:go="http://customooxmlschemas.google.com/" roundtripDataSignature="AMtx7miA/2vnbcXfZ5AzglfnMZ2uSwoQaw==">CgMxLjAyCGguZ2pkZ3hzMgloLjMwajB6bGwyCWguMWZvYjl0ZTIJaC4zem55c2g3MghoLnR5amN3dDIJaC4zZHk2dmttMg5oLmltemZxN3I5ZzRvcjIOaC5rY2Rua2I0bnV4OWE4AHIhMTV2aGw3TjJGTGM1U3ZFTTZmMk0tZFBadmY5U1d6RkpL</go:docsCustomData>
+  <go:docsCustomData xmlns:go="http://customooxmlschemas.google.com/" roundtripDataSignature="AMtx7mgqtKFZOuP3Dy4KwH/8pilANUy2Sw==">CgMxLjAyCGguZ2pkZ3hzMgloLjMwajB6bGwyCWguMWZvYjl0ZTIJaC4zem55c2g3MghoLnR5amN3dDIJaC4zZHk2dmttMg5oLmltemZxN3I5ZzRvcjIOaC5rY2Rua2I0bnV4OWE4AHIhMUt2WmZBcU9DUkh3NzZIUEtzdmQtR3czQTJHU3FYMnRa</go:docsCustomData>
 </go:gDocsCustomXmlDataStorage>
 </file>
 

</xml_diff>